<commit_message>
Ferdig med oppgave 1-3
</commit_message>
<xml_diff>
--- a/oblig3/3_1/oblig3_1_Emilberglund.docx
+++ b/oblig3/3_1/oblig3_1_Emilberglund.docx
@@ -11,6 +11,1356 @@
           <w:szCs w:val="24"/>
         </w:rPr>
       </w:pPr>
+      <w:r>
+        <w:rPr>
+          <w:rFonts w:ascii="Arial" w:hAnsi="Arial" w:cs="Arial"/>
+          <w:sz w:val="24"/>
+          <w:szCs w:val="24"/>
+        </w:rPr>
+        <w:t>Oppgave 1:</w:t>
+      </w:r>
+    </w:p>
+    <w:p>
+      <w:pPr>
+        <w:tabs>
+          <w:tab w:val="left" w:pos="916"/>
+          <w:tab w:val="left" w:pos="1832"/>
+          <w:tab w:val="left" w:pos="2748"/>
+          <w:tab w:val="left" w:pos="3664"/>
+          <w:tab w:val="left" w:pos="4580"/>
+          <w:tab w:val="left" w:pos="5496"/>
+          <w:tab w:val="left" w:pos="6412"/>
+          <w:tab w:val="left" w:pos="7328"/>
+          <w:tab w:val="left" w:pos="8244"/>
+          <w:tab w:val="left" w:pos="9160"/>
+          <w:tab w:val="left" w:pos="10076"/>
+          <w:tab w:val="left" w:pos="10992"/>
+          <w:tab w:val="left" w:pos="11908"/>
+          <w:tab w:val="left" w:pos="12824"/>
+          <w:tab w:val="left" w:pos="13740"/>
+          <w:tab w:val="left" w:pos="14656"/>
+        </w:tabs>
+        <w:spacing w:after="0" w:line="244" w:lineRule="atLeast"/>
+        <w:rPr>
+          <w:rFonts w:ascii="Courier New" w:eastAsia="Times New Roman" w:hAnsi="Courier New" w:cs="Courier New"/>
+          <w:color w:val="333333"/>
+          <w:kern w:val="0"/>
+          <w:sz w:val="20"/>
+          <w:szCs w:val="20"/>
+          <w:lang w:val="en-GB" w:eastAsia="nb-NO"/>
+          <w14:ligatures w14:val="none"/>
+        </w:rPr>
+      </w:pPr>
+      <w:r>
+        <w:rPr>
+          <w:rFonts w:ascii="Courier New" w:eastAsia="Times New Roman" w:hAnsi="Courier New" w:cs="Courier New"/>
+          <w:b/>
+          <w:bCs/>
+          <w:color w:val="008800"/>
+          <w:kern w:val="0"/>
+          <w:sz w:val="20"/>
+          <w:szCs w:val="20"/>
+          <w:lang w:val="en-GB" w:eastAsia="nb-NO"/>
+          <w14:ligatures w14:val="none"/>
+        </w:rPr>
+        <w:t>SELECT</w:t>
+      </w:r>
+      <w:r>
+        <w:rPr>
+          <w:rFonts w:ascii="Courier New" w:eastAsia="Times New Roman" w:hAnsi="Courier New" w:cs="Courier New"/>
+          <w:color w:val="333333"/>
+          <w:kern w:val="0"/>
+          <w:sz w:val="20"/>
+          <w:szCs w:val="20"/>
+          <w:lang w:val="en-GB" w:eastAsia="nb-NO"/>
+          <w14:ligatures w14:val="none"/>
+        </w:rPr>
+        <w:t xml:space="preserve"> </w:t>
+      </w:r>
+    </w:p>
+    <w:p>
+      <w:pPr>
+        <w:tabs>
+          <w:tab w:val="left" w:pos="916"/>
+          <w:tab w:val="left" w:pos="1832"/>
+          <w:tab w:val="left" w:pos="2748"/>
+          <w:tab w:val="left" w:pos="3664"/>
+          <w:tab w:val="left" w:pos="4580"/>
+          <w:tab w:val="left" w:pos="5496"/>
+          <w:tab w:val="left" w:pos="6412"/>
+          <w:tab w:val="left" w:pos="7328"/>
+          <w:tab w:val="left" w:pos="8244"/>
+          <w:tab w:val="left" w:pos="9160"/>
+          <w:tab w:val="left" w:pos="10076"/>
+          <w:tab w:val="left" w:pos="10992"/>
+          <w:tab w:val="left" w:pos="11908"/>
+          <w:tab w:val="left" w:pos="12824"/>
+          <w:tab w:val="left" w:pos="13740"/>
+          <w:tab w:val="left" w:pos="14656"/>
+        </w:tabs>
+        <w:spacing w:after="0" w:line="244" w:lineRule="atLeast"/>
+        <w:rPr>
+          <w:rFonts w:ascii="Courier New" w:eastAsia="Times New Roman" w:hAnsi="Courier New" w:cs="Courier New"/>
+          <w:color w:val="333333"/>
+          <w:kern w:val="0"/>
+          <w:sz w:val="20"/>
+          <w:szCs w:val="20"/>
+          <w:lang w:val="en-GB" w:eastAsia="nb-NO"/>
+          <w14:ligatures w14:val="none"/>
+        </w:rPr>
+      </w:pPr>
+      <w:r>
+        <w:rPr>
+          <w:rFonts w:ascii="Courier New" w:eastAsia="Times New Roman" w:hAnsi="Courier New" w:cs="Courier New"/>
+          <w:color w:val="333333"/>
+          <w:kern w:val="0"/>
+          <w:sz w:val="20"/>
+          <w:szCs w:val="20"/>
+          <w:lang w:val="en-GB" w:eastAsia="nb-NO"/>
+          <w14:ligatures w14:val="none"/>
+        </w:rPr>
+        <w:t xml:space="preserve">    (</w:t>
+      </w:r>
+      <w:r>
+        <w:rPr>
+          <w:rFonts w:ascii="Courier New" w:eastAsia="Times New Roman" w:hAnsi="Courier New" w:cs="Courier New"/>
+          <w:b/>
+          <w:bCs/>
+          <w:color w:val="008800"/>
+          <w:kern w:val="0"/>
+          <w:sz w:val="20"/>
+          <w:szCs w:val="20"/>
+          <w:lang w:val="en-GB" w:eastAsia="nb-NO"/>
+          <w14:ligatures w14:val="none"/>
+        </w:rPr>
+        <w:t>SELECT</w:t>
+      </w:r>
+      <w:r>
+        <w:rPr>
+          <w:rFonts w:ascii="Courier New" w:eastAsia="Times New Roman" w:hAnsi="Courier New" w:cs="Courier New"/>
+          <w:color w:val="333333"/>
+          <w:kern w:val="0"/>
+          <w:sz w:val="20"/>
+          <w:szCs w:val="20"/>
+          <w:lang w:val="en-GB" w:eastAsia="nb-NO"/>
+          <w14:ligatures w14:val="none"/>
+        </w:rPr>
+        <w:t xml:space="preserve"> </w:t>
+      </w:r>
+      <w:r>
+        <w:rPr>
+          <w:rFonts w:ascii="Courier New" w:eastAsia="Times New Roman" w:hAnsi="Courier New" w:cs="Courier New"/>
+          <w:b/>
+          <w:bCs/>
+          <w:color w:val="0066BB"/>
+          <w:kern w:val="0"/>
+          <w:sz w:val="20"/>
+          <w:szCs w:val="20"/>
+          <w:lang w:val="en-GB" w:eastAsia="nb-NO"/>
+          <w14:ligatures w14:val="none"/>
+        </w:rPr>
+        <w:t>COUNT</w:t>
+      </w:r>
+      <w:r>
+        <w:rPr>
+          <w:rFonts w:ascii="Courier New" w:eastAsia="Times New Roman" w:hAnsi="Courier New" w:cs="Courier New"/>
+          <w:color w:val="333333"/>
+          <w:kern w:val="0"/>
+          <w:sz w:val="20"/>
+          <w:szCs w:val="20"/>
+          <w:lang w:val="en-GB" w:eastAsia="nb-NO"/>
+          <w14:ligatures w14:val="none"/>
+        </w:rPr>
+        <w:t xml:space="preserve">(*) </w:t>
+      </w:r>
+      <w:r>
+        <w:rPr>
+          <w:rFonts w:ascii="Courier New" w:eastAsia="Times New Roman" w:hAnsi="Courier New" w:cs="Courier New"/>
+          <w:b/>
+          <w:bCs/>
+          <w:color w:val="008800"/>
+          <w:kern w:val="0"/>
+          <w:sz w:val="20"/>
+          <w:szCs w:val="20"/>
+          <w:lang w:val="en-GB" w:eastAsia="nb-NO"/>
+          <w14:ligatures w14:val="none"/>
+        </w:rPr>
+        <w:t>FROM</w:t>
+      </w:r>
+      <w:r>
+        <w:rPr>
+          <w:rFonts w:ascii="Courier New" w:eastAsia="Times New Roman" w:hAnsi="Courier New" w:cs="Courier New"/>
+          <w:color w:val="333333"/>
+          <w:kern w:val="0"/>
+          <w:sz w:val="20"/>
+          <w:szCs w:val="20"/>
+          <w:lang w:val="en-GB" w:eastAsia="nb-NO"/>
+          <w14:ligatures w14:val="none"/>
+        </w:rPr>
+        <w:t xml:space="preserve"> oblig_1_2 </w:t>
+      </w:r>
+      <w:r>
+        <w:rPr>
+          <w:rFonts w:ascii="Courier New" w:eastAsia="Times New Roman" w:hAnsi="Courier New" w:cs="Courier New"/>
+          <w:b/>
+          <w:bCs/>
+          <w:color w:val="008800"/>
+          <w:kern w:val="0"/>
+          <w:sz w:val="20"/>
+          <w:szCs w:val="20"/>
+          <w:lang w:val="en-GB" w:eastAsia="nb-NO"/>
+          <w14:ligatures w14:val="none"/>
+        </w:rPr>
+        <w:t>WHERE</w:t>
+      </w:r>
+      <w:r>
+        <w:rPr>
+          <w:rFonts w:ascii="Courier New" w:eastAsia="Times New Roman" w:hAnsi="Courier New" w:cs="Courier New"/>
+          <w:color w:val="333333"/>
+          <w:kern w:val="0"/>
+          <w:sz w:val="20"/>
+          <w:szCs w:val="20"/>
+          <w:lang w:val="en-GB" w:eastAsia="nb-NO"/>
+          <w14:ligatures w14:val="none"/>
+        </w:rPr>
+        <w:t xml:space="preserve"> kjonn = </w:t>
+      </w:r>
+      <w:r>
+        <w:rPr>
+          <w:rFonts w:ascii="Courier New" w:eastAsia="Times New Roman" w:hAnsi="Courier New" w:cs="Courier New"/>
+          <w:color w:val="333333"/>
+          <w:kern w:val="0"/>
+          <w:sz w:val="20"/>
+          <w:szCs w:val="20"/>
+          <w:shd w:val="clear" w:color="auto" w:fill="FFF0F0"/>
+          <w:lang w:val="en-GB" w:eastAsia="nb-NO"/>
+          <w14:ligatures w14:val="none"/>
+        </w:rPr>
+        <w:t>'M'</w:t>
+      </w:r>
+      <w:r>
+        <w:rPr>
+          <w:rFonts w:ascii="Courier New" w:eastAsia="Times New Roman" w:hAnsi="Courier New" w:cs="Courier New"/>
+          <w:color w:val="333333"/>
+          <w:kern w:val="0"/>
+          <w:sz w:val="20"/>
+          <w:szCs w:val="20"/>
+          <w:lang w:val="en-GB" w:eastAsia="nb-NO"/>
+          <w14:ligatures w14:val="none"/>
+        </w:rPr>
+        <w:t xml:space="preserve">) </w:t>
+      </w:r>
+      <w:r>
+        <w:rPr>
+          <w:rFonts w:ascii="Courier New" w:eastAsia="Times New Roman" w:hAnsi="Courier New" w:cs="Courier New"/>
+          <w:b/>
+          <w:bCs/>
+          <w:color w:val="008800"/>
+          <w:kern w:val="0"/>
+          <w:sz w:val="20"/>
+          <w:szCs w:val="20"/>
+          <w:lang w:val="en-GB" w:eastAsia="nb-NO"/>
+          <w14:ligatures w14:val="none"/>
+        </w:rPr>
+        <w:t>AS</w:t>
+      </w:r>
+      <w:r>
+        <w:rPr>
+          <w:rFonts w:ascii="Courier New" w:eastAsia="Times New Roman" w:hAnsi="Courier New" w:cs="Courier New"/>
+          <w:color w:val="333333"/>
+          <w:kern w:val="0"/>
+          <w:sz w:val="20"/>
+          <w:szCs w:val="20"/>
+          <w:lang w:val="en-GB" w:eastAsia="nb-NO"/>
+          <w14:ligatures w14:val="none"/>
+        </w:rPr>
+        <w:t xml:space="preserve"> totalt_mannlige_pasienter,</w:t>
+      </w:r>
+    </w:p>
+    <w:p>
+      <w:pPr>
+        <w:tabs>
+          <w:tab w:val="left" w:pos="916"/>
+          <w:tab w:val="left" w:pos="1832"/>
+          <w:tab w:val="left" w:pos="2748"/>
+          <w:tab w:val="left" w:pos="3664"/>
+          <w:tab w:val="left" w:pos="4580"/>
+          <w:tab w:val="left" w:pos="5496"/>
+          <w:tab w:val="left" w:pos="6412"/>
+          <w:tab w:val="left" w:pos="7328"/>
+          <w:tab w:val="left" w:pos="8244"/>
+          <w:tab w:val="left" w:pos="9160"/>
+          <w:tab w:val="left" w:pos="10076"/>
+          <w:tab w:val="left" w:pos="10992"/>
+          <w:tab w:val="left" w:pos="11908"/>
+          <w:tab w:val="left" w:pos="12824"/>
+          <w:tab w:val="left" w:pos="13740"/>
+          <w:tab w:val="left" w:pos="14656"/>
+        </w:tabs>
+        <w:spacing w:after="0" w:line="244" w:lineRule="atLeast"/>
+        <w:rPr>
+          <w:rFonts w:ascii="Courier New" w:eastAsia="Times New Roman" w:hAnsi="Courier New" w:cs="Courier New"/>
+          <w:color w:val="333333"/>
+          <w:kern w:val="0"/>
+          <w:sz w:val="20"/>
+          <w:szCs w:val="20"/>
+          <w:lang w:eastAsia="nb-NO"/>
+          <w14:ligatures w14:val="none"/>
+        </w:rPr>
+      </w:pPr>
+      <w:r>
+        <w:rPr>
+          <w:rFonts w:ascii="Courier New" w:eastAsia="Times New Roman" w:hAnsi="Courier New" w:cs="Courier New"/>
+          <w:color w:val="333333"/>
+          <w:kern w:val="0"/>
+          <w:sz w:val="20"/>
+          <w:szCs w:val="20"/>
+          <w:lang w:val="en-GB" w:eastAsia="nb-NO"/>
+          <w14:ligatures w14:val="none"/>
+        </w:rPr>
+        <w:t xml:space="preserve">    </w:t>
+      </w:r>
+      <w:r>
+        <w:rPr>
+          <w:rFonts w:ascii="Courier New" w:eastAsia="Times New Roman" w:hAnsi="Courier New" w:cs="Courier New"/>
+          <w:color w:val="333333"/>
+          <w:kern w:val="0"/>
+          <w:sz w:val="20"/>
+          <w:szCs w:val="20"/>
+          <w:lang w:eastAsia="nb-NO"/>
+          <w14:ligatures w14:val="none"/>
+        </w:rPr>
+        <w:t>(</w:t>
+      </w:r>
+      <w:r>
+        <w:rPr>
+          <w:rFonts w:ascii="Courier New" w:eastAsia="Times New Roman" w:hAnsi="Courier New" w:cs="Courier New"/>
+          <w:b/>
+          <w:bCs/>
+          <w:color w:val="008800"/>
+          <w:kern w:val="0"/>
+          <w:sz w:val="20"/>
+          <w:szCs w:val="20"/>
+          <w:lang w:eastAsia="nb-NO"/>
+          <w14:ligatures w14:val="none"/>
+        </w:rPr>
+        <w:t>SELECT</w:t>
+      </w:r>
+      <w:r>
+        <w:rPr>
+          <w:rFonts w:ascii="Courier New" w:eastAsia="Times New Roman" w:hAnsi="Courier New" w:cs="Courier New"/>
+          <w:color w:val="333333"/>
+          <w:kern w:val="0"/>
+          <w:sz w:val="20"/>
+          <w:szCs w:val="20"/>
+          <w:lang w:eastAsia="nb-NO"/>
+          <w14:ligatures w14:val="none"/>
+        </w:rPr>
+        <w:t xml:space="preserve"> </w:t>
+      </w:r>
+      <w:r>
+        <w:rPr>
+          <w:rFonts w:ascii="Courier New" w:eastAsia="Times New Roman" w:hAnsi="Courier New" w:cs="Courier New"/>
+          <w:b/>
+          <w:bCs/>
+          <w:color w:val="0066BB"/>
+          <w:kern w:val="0"/>
+          <w:sz w:val="20"/>
+          <w:szCs w:val="20"/>
+          <w:lang w:eastAsia="nb-NO"/>
+          <w14:ligatures w14:val="none"/>
+        </w:rPr>
+        <w:t>COUNT</w:t>
+      </w:r>
+      <w:r>
+        <w:rPr>
+          <w:rFonts w:ascii="Courier New" w:eastAsia="Times New Roman" w:hAnsi="Courier New" w:cs="Courier New"/>
+          <w:color w:val="333333"/>
+          <w:kern w:val="0"/>
+          <w:sz w:val="20"/>
+          <w:szCs w:val="20"/>
+          <w:lang w:eastAsia="nb-NO"/>
+          <w14:ligatures w14:val="none"/>
+        </w:rPr>
+        <w:t xml:space="preserve">(*) </w:t>
+      </w:r>
+      <w:r>
+        <w:rPr>
+          <w:rFonts w:ascii="Courier New" w:eastAsia="Times New Roman" w:hAnsi="Courier New" w:cs="Courier New"/>
+          <w:b/>
+          <w:bCs/>
+          <w:color w:val="008800"/>
+          <w:kern w:val="0"/>
+          <w:sz w:val="20"/>
+          <w:szCs w:val="20"/>
+          <w:lang w:eastAsia="nb-NO"/>
+          <w14:ligatures w14:val="none"/>
+        </w:rPr>
+        <w:t>FROM</w:t>
+      </w:r>
+      <w:r>
+        <w:rPr>
+          <w:rFonts w:ascii="Courier New" w:eastAsia="Times New Roman" w:hAnsi="Courier New" w:cs="Courier New"/>
+          <w:color w:val="333333"/>
+          <w:kern w:val="0"/>
+          <w:sz w:val="20"/>
+          <w:szCs w:val="20"/>
+          <w:lang w:eastAsia="nb-NO"/>
+          <w14:ligatures w14:val="none"/>
+        </w:rPr>
+        <w:t xml:space="preserve"> oblig_1_2 </w:t>
+      </w:r>
+      <w:r>
+        <w:rPr>
+          <w:rFonts w:ascii="Courier New" w:eastAsia="Times New Roman" w:hAnsi="Courier New" w:cs="Courier New"/>
+          <w:b/>
+          <w:bCs/>
+          <w:color w:val="008800"/>
+          <w:kern w:val="0"/>
+          <w:sz w:val="20"/>
+          <w:szCs w:val="20"/>
+          <w:lang w:eastAsia="nb-NO"/>
+          <w14:ligatures w14:val="none"/>
+        </w:rPr>
+        <w:t>WHERE</w:t>
+      </w:r>
+      <w:r>
+        <w:rPr>
+          <w:rFonts w:ascii="Courier New" w:eastAsia="Times New Roman" w:hAnsi="Courier New" w:cs="Courier New"/>
+          <w:color w:val="333333"/>
+          <w:kern w:val="0"/>
+          <w:sz w:val="20"/>
+          <w:szCs w:val="20"/>
+          <w:lang w:eastAsia="nb-NO"/>
+          <w14:ligatures w14:val="none"/>
+        </w:rPr>
+        <w:t xml:space="preserve"> kjonn = </w:t>
+      </w:r>
+      <w:r>
+        <w:rPr>
+          <w:rFonts w:ascii="Courier New" w:eastAsia="Times New Roman" w:hAnsi="Courier New" w:cs="Courier New"/>
+          <w:color w:val="333333"/>
+          <w:kern w:val="0"/>
+          <w:sz w:val="20"/>
+          <w:szCs w:val="20"/>
+          <w:shd w:val="clear" w:color="auto" w:fill="FFF0F0"/>
+          <w:lang w:eastAsia="nb-NO"/>
+          <w14:ligatures w14:val="none"/>
+        </w:rPr>
+        <w:t>'F'</w:t>
+      </w:r>
+      <w:r>
+        <w:rPr>
+          <w:rFonts w:ascii="Courier New" w:eastAsia="Times New Roman" w:hAnsi="Courier New" w:cs="Courier New"/>
+          <w:color w:val="333333"/>
+          <w:kern w:val="0"/>
+          <w:sz w:val="20"/>
+          <w:szCs w:val="20"/>
+          <w:lang w:eastAsia="nb-NO"/>
+          <w14:ligatures w14:val="none"/>
+        </w:rPr>
+        <w:t xml:space="preserve">) </w:t>
+      </w:r>
+      <w:r>
+        <w:rPr>
+          <w:rFonts w:ascii="Courier New" w:eastAsia="Times New Roman" w:hAnsi="Courier New" w:cs="Courier New"/>
+          <w:b/>
+          <w:bCs/>
+          <w:color w:val="008800"/>
+          <w:kern w:val="0"/>
+          <w:sz w:val="20"/>
+          <w:szCs w:val="20"/>
+          <w:lang w:eastAsia="nb-NO"/>
+          <w14:ligatures w14:val="none"/>
+        </w:rPr>
+        <w:t>AS</w:t>
+      </w:r>
+      <w:r>
+        <w:rPr>
+          <w:rFonts w:ascii="Courier New" w:eastAsia="Times New Roman" w:hAnsi="Courier New" w:cs="Courier New"/>
+          <w:color w:val="333333"/>
+          <w:kern w:val="0"/>
+          <w:sz w:val="20"/>
+          <w:szCs w:val="20"/>
+          <w:lang w:eastAsia="nb-NO"/>
+          <w14:ligatures w14:val="none"/>
+        </w:rPr>
+        <w:t xml:space="preserve"> totalt_kvinnelige_pasienter;</w:t>
+      </w:r>
+    </w:p>
+    <w:p>
+      <w:pPr>
+        <w:tabs>
+          <w:tab w:val="left" w:pos="916"/>
+          <w:tab w:val="left" w:pos="1832"/>
+          <w:tab w:val="left" w:pos="2748"/>
+          <w:tab w:val="left" w:pos="3664"/>
+          <w:tab w:val="left" w:pos="4580"/>
+          <w:tab w:val="left" w:pos="5496"/>
+          <w:tab w:val="left" w:pos="6412"/>
+          <w:tab w:val="left" w:pos="7328"/>
+          <w:tab w:val="left" w:pos="8244"/>
+          <w:tab w:val="left" w:pos="9160"/>
+          <w:tab w:val="left" w:pos="10076"/>
+          <w:tab w:val="left" w:pos="10992"/>
+          <w:tab w:val="left" w:pos="11908"/>
+          <w:tab w:val="left" w:pos="12824"/>
+          <w:tab w:val="left" w:pos="13740"/>
+          <w:tab w:val="left" w:pos="14656"/>
+        </w:tabs>
+        <w:spacing w:after="0" w:line="244" w:lineRule="atLeast"/>
+        <w:rPr>
+          <w:rFonts w:ascii="Courier New" w:eastAsia="Times New Roman" w:hAnsi="Courier New" w:cs="Courier New"/>
+          <w:color w:val="333333"/>
+          <w:kern w:val="0"/>
+          <w:sz w:val="20"/>
+          <w:szCs w:val="20"/>
+          <w:lang w:eastAsia="nb-NO"/>
+          <w14:ligatures w14:val="none"/>
+        </w:rPr>
+      </w:pPr>
+      <w:r>
+        <w:rPr>
+          <w:rFonts w:ascii="Courier New" w:eastAsia="Times New Roman" w:hAnsi="Courier New" w:cs="Courier New"/>
+          <w:color w:val="333333"/>
+          <w:kern w:val="0"/>
+          <w:sz w:val="20"/>
+          <w:szCs w:val="20"/>
+          <w:lang w:eastAsia="nb-NO"/>
+          <w14:ligatures w14:val="none"/>
+        </w:rPr>
+        <w:drawing>
+          <wp:inline distT="0" distB="0" distL="0" distR="0" wp14:anchorId="54B7E65A" wp14:editId="69171F87">
+            <wp:extent cx="5760720" cy="663575"/>
+            <wp:effectExtent l="0" t="0" r="0" b="3175"/>
+            <wp:docPr id="838947215" name="Bilde 1"/>
+            <wp:cNvGraphicFramePr>
+              <a:graphicFrameLocks xmlns:a="http://schemas.openxmlformats.org/drawingml/2006/main" noChangeAspect="1"/>
+            </wp:cNvGraphicFramePr>
+            <a:graphic xmlns:a="http://schemas.openxmlformats.org/drawingml/2006/main">
+              <a:graphicData uri="http://schemas.openxmlformats.org/drawingml/2006/picture">
+                <pic:pic xmlns:pic="http://schemas.openxmlformats.org/drawingml/2006/picture">
+                  <pic:nvPicPr>
+                    <pic:cNvPr id="838947215" name=""/>
+                    <pic:cNvPicPr/>
+                  </pic:nvPicPr>
+                  <pic:blipFill>
+                    <a:blip r:embed="rId4"/>
+                    <a:stretch>
+                      <a:fillRect/>
+                    </a:stretch>
+                  </pic:blipFill>
+                  <pic:spPr>
+                    <a:xfrm>
+                      <a:off x="0" y="0"/>
+                      <a:ext cx="5760720" cy="663575"/>
+                    </a:xfrm>
+                    <a:prstGeom prst="rect">
+                      <a:avLst/>
+                    </a:prstGeom>
+                  </pic:spPr>
+                </pic:pic>
+              </a:graphicData>
+            </a:graphic>
+          </wp:inline>
+        </w:drawing>
+      </w:r>
+    </w:p>
+    <w:p>
+      <w:pPr>
+        <w:spacing w:line="360" w:lineRule="auto"/>
+        <w:rPr>
+          <w:rFonts w:ascii="Arial" w:hAnsi="Arial" w:cs="Arial"/>
+          <w:sz w:val="24"/>
+          <w:szCs w:val="24"/>
+        </w:rPr>
+      </w:pPr>
+      <w:r>
+        <w:rPr>
+          <w:rFonts w:ascii="Arial" w:hAnsi="Arial" w:cs="Arial"/>
+          <w:sz w:val="24"/>
+          <w:szCs w:val="24"/>
+        </w:rPr>
+        <w:drawing>
+          <wp:inline distT="0" distB="0" distL="0" distR="0" wp14:anchorId="45FA2430" wp14:editId="64E5EBAA">
+            <wp:extent cx="4839375" cy="1086002"/>
+            <wp:effectExtent l="0" t="0" r="0" b="0"/>
+            <wp:docPr id="180153917" name="Bilde 1" descr="Et bilde som inneholder tekst, Font, line, nummer&#10;&#10;Automatisk generert beskrivelse"/>
+            <wp:cNvGraphicFramePr>
+              <a:graphicFrameLocks xmlns:a="http://schemas.openxmlformats.org/drawingml/2006/main" noChangeAspect="1"/>
+            </wp:cNvGraphicFramePr>
+            <a:graphic xmlns:a="http://schemas.openxmlformats.org/drawingml/2006/main">
+              <a:graphicData uri="http://schemas.openxmlformats.org/drawingml/2006/picture">
+                <pic:pic xmlns:pic="http://schemas.openxmlformats.org/drawingml/2006/picture">
+                  <pic:nvPicPr>
+                    <pic:cNvPr id="180153917" name="Bilde 1" descr="Et bilde som inneholder tekst, Font, line, nummer&#10;&#10;Automatisk generert beskrivelse"/>
+                    <pic:cNvPicPr/>
+                  </pic:nvPicPr>
+                  <pic:blipFill>
+                    <a:blip r:embed="rId5"/>
+                    <a:stretch>
+                      <a:fillRect/>
+                    </a:stretch>
+                  </pic:blipFill>
+                  <pic:spPr>
+                    <a:xfrm>
+                      <a:off x="0" y="0"/>
+                      <a:ext cx="4839375" cy="1086002"/>
+                    </a:xfrm>
+                    <a:prstGeom prst="rect">
+                      <a:avLst/>
+                    </a:prstGeom>
+                  </pic:spPr>
+                </pic:pic>
+              </a:graphicData>
+            </a:graphic>
+          </wp:inline>
+        </w:drawing>
+      </w:r>
+      <w:r>
+        <w:rPr>
+          <w:rFonts w:ascii="Arial" w:hAnsi="Arial" w:cs="Arial"/>
+          <w:sz w:val="24"/>
+          <w:szCs w:val="24"/>
+        </w:rPr>
+        <w:drawing>
+          <wp:inline distT="0" distB="0" distL="0" distR="0" wp14:anchorId="094A1031" wp14:editId="1EE60D47">
+            <wp:extent cx="5760720" cy="870585"/>
+            <wp:effectExtent l="0" t="0" r="0" b="5715"/>
+            <wp:docPr id="933248777" name="Bilde 1" descr="Et bilde som inneholder tekst, Font, line, skjermbilde&#10;&#10;Automatisk generert beskrivelse"/>
+            <wp:cNvGraphicFramePr>
+              <a:graphicFrameLocks xmlns:a="http://schemas.openxmlformats.org/drawingml/2006/main" noChangeAspect="1"/>
+            </wp:cNvGraphicFramePr>
+            <a:graphic xmlns:a="http://schemas.openxmlformats.org/drawingml/2006/main">
+              <a:graphicData uri="http://schemas.openxmlformats.org/drawingml/2006/picture">
+                <pic:pic xmlns:pic="http://schemas.openxmlformats.org/drawingml/2006/picture">
+                  <pic:nvPicPr>
+                    <pic:cNvPr id="933248777" name="Bilde 1" descr="Et bilde som inneholder tekst, Font, line, skjermbilde&#10;&#10;Automatisk generert beskrivelse"/>
+                    <pic:cNvPicPr/>
+                  </pic:nvPicPr>
+                  <pic:blipFill>
+                    <a:blip r:embed="rId6"/>
+                    <a:stretch>
+                      <a:fillRect/>
+                    </a:stretch>
+                  </pic:blipFill>
+                  <pic:spPr>
+                    <a:xfrm>
+                      <a:off x="0" y="0"/>
+                      <a:ext cx="5760720" cy="870585"/>
+                    </a:xfrm>
+                    <a:prstGeom prst="rect">
+                      <a:avLst/>
+                    </a:prstGeom>
+                  </pic:spPr>
+                </pic:pic>
+              </a:graphicData>
+            </a:graphic>
+          </wp:inline>
+        </w:drawing>
+      </w:r>
+    </w:p>
+    <w:p>
+      <w:pPr>
+        <w:rPr>
+          <w:rFonts w:ascii="Arial" w:hAnsi="Arial" w:cs="Arial"/>
+          <w:sz w:val="24"/>
+          <w:szCs w:val="24"/>
+        </w:rPr>
+      </w:pPr>
+      <w:r>
+        <w:rPr>
+          <w:rFonts w:ascii="Arial" w:hAnsi="Arial" w:cs="Arial"/>
+          <w:sz w:val="24"/>
+          <w:szCs w:val="24"/>
+        </w:rPr>
+        <w:br w:type="page"/>
+      </w:r>
+    </w:p>
+    <w:p>
+      <w:pPr>
+        <w:spacing w:line="360" w:lineRule="auto"/>
+        <w:rPr>
+          <w:rFonts w:ascii="Arial" w:hAnsi="Arial" w:cs="Arial"/>
+          <w:sz w:val="24"/>
+          <w:szCs w:val="24"/>
+        </w:rPr>
+      </w:pPr>
+      <w:r>
+        <w:rPr>
+          <w:rFonts w:ascii="Arial" w:hAnsi="Arial" w:cs="Arial"/>
+          <w:sz w:val="24"/>
+          <w:szCs w:val="24"/>
+        </w:rPr>
+        <w:lastRenderedPageBreak/>
+        <w:t>Oppgave 2:</w:t>
+      </w:r>
+    </w:p>
+    <w:p>
+      <w:pPr>
+        <w:pStyle w:val="HTML-forhndsformatert"/>
+        <w:spacing w:line="244" w:lineRule="atLeast"/>
+        <w:rPr>
+          <w:color w:val="333333"/>
+        </w:rPr>
+      </w:pPr>
+      <w:r>
+        <w:rPr>
+          <w:b/>
+          <w:bCs/>
+          <w:color w:val="008800"/>
+        </w:rPr>
+        <w:t>SELECT</w:t>
+      </w:r>
+      <w:r>
+        <w:rPr>
+          <w:color w:val="333333"/>
+        </w:rPr>
+        <w:t xml:space="preserve"> pasient_id, diagnose</w:t>
+      </w:r>
+    </w:p>
+    <w:p>
+      <w:pPr>
+        <w:pStyle w:val="HTML-forhndsformatert"/>
+        <w:spacing w:line="244" w:lineRule="atLeast"/>
+        <w:rPr>
+          <w:color w:val="333333"/>
+        </w:rPr>
+      </w:pPr>
+      <w:r>
+        <w:rPr>
+          <w:b/>
+          <w:bCs/>
+          <w:color w:val="008800"/>
+        </w:rPr>
+        <w:t>FROM</w:t>
+      </w:r>
+      <w:r>
+        <w:rPr>
+          <w:color w:val="333333"/>
+        </w:rPr>
+        <w:t xml:space="preserve"> innleggelser</w:t>
+      </w:r>
+    </w:p>
+    <w:p>
+      <w:pPr>
+        <w:pStyle w:val="HTML-forhndsformatert"/>
+        <w:spacing w:line="244" w:lineRule="atLeast"/>
+        <w:rPr>
+          <w:color w:val="333333"/>
+          <w:lang w:val="en-GB"/>
+        </w:rPr>
+      </w:pPr>
+      <w:r>
+        <w:rPr>
+          <w:b/>
+          <w:bCs/>
+          <w:color w:val="008800"/>
+          <w:lang w:val="en-GB"/>
+        </w:rPr>
+        <w:t>GROUP</w:t>
+      </w:r>
+      <w:r>
+        <w:rPr>
+          <w:color w:val="333333"/>
+          <w:lang w:val="en-GB"/>
+        </w:rPr>
+        <w:t xml:space="preserve"> </w:t>
+      </w:r>
+      <w:r>
+        <w:rPr>
+          <w:b/>
+          <w:bCs/>
+          <w:color w:val="008800"/>
+          <w:lang w:val="en-GB"/>
+        </w:rPr>
+        <w:t>BY</w:t>
+      </w:r>
+      <w:r>
+        <w:rPr>
+          <w:color w:val="333333"/>
+          <w:lang w:val="en-GB"/>
+        </w:rPr>
+        <w:t xml:space="preserve"> pasient_id, diagnose</w:t>
+      </w:r>
+    </w:p>
+    <w:p>
+      <w:pPr>
+        <w:pStyle w:val="HTML-forhndsformatert"/>
+        <w:spacing w:line="244" w:lineRule="atLeast"/>
+        <w:rPr>
+          <w:color w:val="333333"/>
+          <w:lang w:val="en-GB"/>
+        </w:rPr>
+      </w:pPr>
+      <w:r>
+        <w:rPr>
+          <w:b/>
+          <w:bCs/>
+          <w:color w:val="008800"/>
+          <w:lang w:val="en-GB"/>
+        </w:rPr>
+        <w:t>HAVING</w:t>
+      </w:r>
+      <w:r>
+        <w:rPr>
+          <w:color w:val="333333"/>
+          <w:lang w:val="en-GB"/>
+        </w:rPr>
+        <w:t xml:space="preserve"> </w:t>
+      </w:r>
+      <w:r>
+        <w:rPr>
+          <w:b/>
+          <w:bCs/>
+          <w:color w:val="0066BB"/>
+          <w:lang w:val="en-GB"/>
+        </w:rPr>
+        <w:t>COUNT</w:t>
+      </w:r>
+      <w:r>
+        <w:rPr>
+          <w:color w:val="333333"/>
+          <w:lang w:val="en-GB"/>
+        </w:rPr>
+        <w:t xml:space="preserve">(*) &gt; </w:t>
+      </w:r>
+      <w:r>
+        <w:rPr>
+          <w:b/>
+          <w:bCs/>
+          <w:color w:val="0000DD"/>
+          <w:lang w:val="en-GB"/>
+        </w:rPr>
+        <w:t>1</w:t>
+      </w:r>
+      <w:r>
+        <w:rPr>
+          <w:color w:val="333333"/>
+          <w:lang w:val="en-GB"/>
+        </w:rPr>
+        <w:t>;</w:t>
+      </w:r>
+    </w:p>
+    <w:p>
+      <w:pPr>
+        <w:spacing w:line="360" w:lineRule="auto"/>
+        <w:rPr>
+          <w:rFonts w:ascii="Arial" w:hAnsi="Arial" w:cs="Arial"/>
+          <w:sz w:val="24"/>
+          <w:szCs w:val="24"/>
+          <w:lang w:val="en-GB"/>
+        </w:rPr>
+      </w:pPr>
+      <w:r>
+        <w:rPr>
+          <w:rFonts w:ascii="Arial" w:hAnsi="Arial" w:cs="Arial"/>
+          <w:sz w:val="24"/>
+          <w:szCs w:val="24"/>
+          <w:lang w:val="en-GB"/>
+        </w:rPr>
+        <w:drawing>
+          <wp:inline distT="0" distB="0" distL="0" distR="0" wp14:anchorId="66224793" wp14:editId="4C20C74A">
+            <wp:extent cx="3419952" cy="1190791"/>
+            <wp:effectExtent l="0" t="0" r="9525" b="9525"/>
+            <wp:docPr id="630780346" name="Bilde 1" descr="Et bilde som inneholder tekst, Font, skjermbilde&#10;&#10;Automatisk generert beskrivelse"/>
+            <wp:cNvGraphicFramePr>
+              <a:graphicFrameLocks xmlns:a="http://schemas.openxmlformats.org/drawingml/2006/main" noChangeAspect="1"/>
+            </wp:cNvGraphicFramePr>
+            <a:graphic xmlns:a="http://schemas.openxmlformats.org/drawingml/2006/main">
+              <a:graphicData uri="http://schemas.openxmlformats.org/drawingml/2006/picture">
+                <pic:pic xmlns:pic="http://schemas.openxmlformats.org/drawingml/2006/picture">
+                  <pic:nvPicPr>
+                    <pic:cNvPr id="630780346" name="Bilde 1" descr="Et bilde som inneholder tekst, Font, skjermbilde&#10;&#10;Automatisk generert beskrivelse"/>
+                    <pic:cNvPicPr/>
+                  </pic:nvPicPr>
+                  <pic:blipFill>
+                    <a:blip r:embed="rId7"/>
+                    <a:stretch>
+                      <a:fillRect/>
+                    </a:stretch>
+                  </pic:blipFill>
+                  <pic:spPr>
+                    <a:xfrm>
+                      <a:off x="0" y="0"/>
+                      <a:ext cx="3419952" cy="1190791"/>
+                    </a:xfrm>
+                    <a:prstGeom prst="rect">
+                      <a:avLst/>
+                    </a:prstGeom>
+                  </pic:spPr>
+                </pic:pic>
+              </a:graphicData>
+            </a:graphic>
+          </wp:inline>
+        </w:drawing>
+      </w:r>
+      <w:r>
+        <w:rPr>
+          <w:rFonts w:ascii="Arial" w:hAnsi="Arial" w:cs="Arial"/>
+          <w:sz w:val="24"/>
+          <w:szCs w:val="24"/>
+          <w:lang w:val="en-GB"/>
+        </w:rPr>
+        <w:drawing>
+          <wp:inline distT="0" distB="0" distL="0" distR="0" wp14:anchorId="18D60AD9" wp14:editId="666AD835">
+            <wp:extent cx="2810267" cy="1209844"/>
+            <wp:effectExtent l="0" t="0" r="0" b="9525"/>
+            <wp:docPr id="358148188" name="Bilde 1"/>
+            <wp:cNvGraphicFramePr>
+              <a:graphicFrameLocks xmlns:a="http://schemas.openxmlformats.org/drawingml/2006/main" noChangeAspect="1"/>
+            </wp:cNvGraphicFramePr>
+            <a:graphic xmlns:a="http://schemas.openxmlformats.org/drawingml/2006/main">
+              <a:graphicData uri="http://schemas.openxmlformats.org/drawingml/2006/picture">
+                <pic:pic xmlns:pic="http://schemas.openxmlformats.org/drawingml/2006/picture">
+                  <pic:nvPicPr>
+                    <pic:cNvPr id="358148188" name=""/>
+                    <pic:cNvPicPr/>
+                  </pic:nvPicPr>
+                  <pic:blipFill>
+                    <a:blip r:embed="rId8"/>
+                    <a:stretch>
+                      <a:fillRect/>
+                    </a:stretch>
+                  </pic:blipFill>
+                  <pic:spPr>
+                    <a:xfrm>
+                      <a:off x="0" y="0"/>
+                      <a:ext cx="2810267" cy="1209844"/>
+                    </a:xfrm>
+                    <a:prstGeom prst="rect">
+                      <a:avLst/>
+                    </a:prstGeom>
+                  </pic:spPr>
+                </pic:pic>
+              </a:graphicData>
+            </a:graphic>
+          </wp:inline>
+        </w:drawing>
+      </w:r>
+      <w:r>
+        <w:rPr>
+          <w:rFonts w:ascii="Arial" w:hAnsi="Arial" w:cs="Arial"/>
+          <w:sz w:val="24"/>
+          <w:szCs w:val="24"/>
+          <w:lang w:val="en-GB"/>
+        </w:rPr>
+        <w:drawing>
+          <wp:inline distT="0" distB="0" distL="0" distR="0" wp14:anchorId="11DDD6AE" wp14:editId="719AB5E0">
+            <wp:extent cx="5760720" cy="909320"/>
+            <wp:effectExtent l="0" t="0" r="0" b="5080"/>
+            <wp:docPr id="1729633719" name="Bilde 1" descr="Et bilde som inneholder tekst, Font, line, skjermbilde&#10;&#10;Automatisk generert beskrivelse"/>
+            <wp:cNvGraphicFramePr>
+              <a:graphicFrameLocks xmlns:a="http://schemas.openxmlformats.org/drawingml/2006/main" noChangeAspect="1"/>
+            </wp:cNvGraphicFramePr>
+            <a:graphic xmlns:a="http://schemas.openxmlformats.org/drawingml/2006/main">
+              <a:graphicData uri="http://schemas.openxmlformats.org/drawingml/2006/picture">
+                <pic:pic xmlns:pic="http://schemas.openxmlformats.org/drawingml/2006/picture">
+                  <pic:nvPicPr>
+                    <pic:cNvPr id="1729633719" name="Bilde 1" descr="Et bilde som inneholder tekst, Font, line, skjermbilde&#10;&#10;Automatisk generert beskrivelse"/>
+                    <pic:cNvPicPr/>
+                  </pic:nvPicPr>
+                  <pic:blipFill>
+                    <a:blip r:embed="rId9"/>
+                    <a:stretch>
+                      <a:fillRect/>
+                    </a:stretch>
+                  </pic:blipFill>
+                  <pic:spPr>
+                    <a:xfrm>
+                      <a:off x="0" y="0"/>
+                      <a:ext cx="5760720" cy="909320"/>
+                    </a:xfrm>
+                    <a:prstGeom prst="rect">
+                      <a:avLst/>
+                    </a:prstGeom>
+                  </pic:spPr>
+                </pic:pic>
+              </a:graphicData>
+            </a:graphic>
+          </wp:inline>
+        </w:drawing>
+      </w:r>
+    </w:p>
+    <w:p>
+      <w:pPr>
+        <w:rPr>
+          <w:rFonts w:ascii="Arial" w:hAnsi="Arial" w:cs="Arial"/>
+          <w:sz w:val="24"/>
+          <w:szCs w:val="24"/>
+          <w:lang w:val="en-GB"/>
+        </w:rPr>
+      </w:pPr>
+      <w:r>
+        <w:rPr>
+          <w:rFonts w:ascii="Arial" w:hAnsi="Arial" w:cs="Arial"/>
+          <w:sz w:val="24"/>
+          <w:szCs w:val="24"/>
+          <w:lang w:val="en-GB"/>
+        </w:rPr>
+        <w:br w:type="page"/>
+      </w:r>
+    </w:p>
+    <w:p>
+      <w:pPr>
+        <w:spacing w:line="360" w:lineRule="auto"/>
+        <w:rPr>
+          <w:rFonts w:ascii="Arial" w:hAnsi="Arial" w:cs="Arial"/>
+          <w:sz w:val="24"/>
+          <w:szCs w:val="24"/>
+          <w:lang w:val="en-GB"/>
+        </w:rPr>
+      </w:pPr>
+      <w:r>
+        <w:rPr>
+          <w:rFonts w:ascii="Arial" w:hAnsi="Arial" w:cs="Arial"/>
+          <w:sz w:val="24"/>
+          <w:szCs w:val="24"/>
+          <w:lang w:val="en-GB"/>
+        </w:rPr>
+        <w:lastRenderedPageBreak/>
+        <w:t xml:space="preserve">Oppgave 3: </w:t>
+      </w:r>
+    </w:p>
+    <w:p>
+      <w:pPr>
+        <w:pStyle w:val="HTML-forhndsformatert"/>
+        <w:spacing w:line="244" w:lineRule="atLeast"/>
+        <w:rPr>
+          <w:color w:val="333333"/>
+          <w:lang w:val="en-GB"/>
+        </w:rPr>
+      </w:pPr>
+      <w:r>
+        <w:rPr>
+          <w:b/>
+          <w:bCs/>
+          <w:color w:val="008800"/>
+          <w:lang w:val="en-GB"/>
+        </w:rPr>
+        <w:t>SELECT</w:t>
+      </w:r>
+      <w:r>
+        <w:rPr>
+          <w:color w:val="333333"/>
+          <w:lang w:val="en-GB"/>
+        </w:rPr>
+        <w:t xml:space="preserve"> sted, </w:t>
+      </w:r>
+      <w:r>
+        <w:rPr>
+          <w:b/>
+          <w:bCs/>
+          <w:color w:val="0066BB"/>
+          <w:lang w:val="en-GB"/>
+        </w:rPr>
+        <w:t>COUNT</w:t>
+      </w:r>
+      <w:r>
+        <w:rPr>
+          <w:color w:val="333333"/>
+          <w:lang w:val="en-GB"/>
+        </w:rPr>
+        <w:t xml:space="preserve">(pasient_id) </w:t>
+      </w:r>
+      <w:r>
+        <w:rPr>
+          <w:b/>
+          <w:bCs/>
+          <w:color w:val="008800"/>
+          <w:lang w:val="en-GB"/>
+        </w:rPr>
+        <w:t>as</w:t>
+      </w:r>
+      <w:r>
+        <w:rPr>
+          <w:color w:val="333333"/>
+          <w:lang w:val="en-GB"/>
+        </w:rPr>
+        <w:t xml:space="preserve"> antall_pasienter</w:t>
+      </w:r>
+    </w:p>
+    <w:p>
+      <w:pPr>
+        <w:pStyle w:val="HTML-forhndsformatert"/>
+        <w:spacing w:line="244" w:lineRule="atLeast"/>
+        <w:rPr>
+          <w:color w:val="333333"/>
+          <w:lang w:val="en-GB"/>
+        </w:rPr>
+      </w:pPr>
+      <w:r>
+        <w:rPr>
+          <w:b/>
+          <w:bCs/>
+          <w:color w:val="008800"/>
+          <w:lang w:val="en-GB"/>
+        </w:rPr>
+        <w:t>FROM</w:t>
+      </w:r>
+      <w:r>
+        <w:rPr>
+          <w:color w:val="333333"/>
+          <w:lang w:val="en-GB"/>
+        </w:rPr>
+        <w:t xml:space="preserve"> pasienter_med_provins</w:t>
+      </w:r>
+    </w:p>
+    <w:p>
+      <w:pPr>
+        <w:pStyle w:val="HTML-forhndsformatert"/>
+        <w:spacing w:line="244" w:lineRule="atLeast"/>
+        <w:rPr>
+          <w:color w:val="333333"/>
+          <w:lang w:val="en-GB"/>
+        </w:rPr>
+      </w:pPr>
+      <w:r>
+        <w:rPr>
+          <w:b/>
+          <w:bCs/>
+          <w:color w:val="008800"/>
+          <w:lang w:val="en-GB"/>
+        </w:rPr>
+        <w:t>GROUP</w:t>
+      </w:r>
+      <w:r>
+        <w:rPr>
+          <w:color w:val="333333"/>
+          <w:lang w:val="en-GB"/>
+        </w:rPr>
+        <w:t xml:space="preserve"> </w:t>
+      </w:r>
+      <w:r>
+        <w:rPr>
+          <w:b/>
+          <w:bCs/>
+          <w:color w:val="008800"/>
+          <w:lang w:val="en-GB"/>
+        </w:rPr>
+        <w:t>BY</w:t>
+      </w:r>
+      <w:r>
+        <w:rPr>
+          <w:color w:val="333333"/>
+          <w:lang w:val="en-GB"/>
+        </w:rPr>
+        <w:t xml:space="preserve"> sted</w:t>
+      </w:r>
+    </w:p>
+    <w:p>
+      <w:pPr>
+        <w:pStyle w:val="HTML-forhndsformatert"/>
+        <w:spacing w:line="244" w:lineRule="atLeast"/>
+        <w:rPr>
+          <w:color w:val="333333"/>
+          <w:lang w:val="en-GB"/>
+        </w:rPr>
+      </w:pPr>
+      <w:r>
+        <w:rPr>
+          <w:b/>
+          <w:bCs/>
+          <w:color w:val="008800"/>
+          <w:lang w:val="en-GB"/>
+        </w:rPr>
+        <w:t>ORDER</w:t>
+      </w:r>
+      <w:r>
+        <w:rPr>
+          <w:color w:val="333333"/>
+          <w:lang w:val="en-GB"/>
+        </w:rPr>
+        <w:t xml:space="preserve"> </w:t>
+      </w:r>
+      <w:r>
+        <w:rPr>
+          <w:b/>
+          <w:bCs/>
+          <w:color w:val="008800"/>
+          <w:lang w:val="en-GB"/>
+        </w:rPr>
+        <w:t>BY</w:t>
+      </w:r>
+      <w:r>
+        <w:rPr>
+          <w:color w:val="333333"/>
+          <w:lang w:val="en-GB"/>
+        </w:rPr>
+        <w:t xml:space="preserve"> antall_pasienter </w:t>
+      </w:r>
+      <w:r>
+        <w:rPr>
+          <w:b/>
+          <w:bCs/>
+          <w:color w:val="008800"/>
+          <w:lang w:val="en-GB"/>
+        </w:rPr>
+        <w:t>DESC</w:t>
+      </w:r>
+      <w:r>
+        <w:rPr>
+          <w:color w:val="333333"/>
+          <w:lang w:val="en-GB"/>
+        </w:rPr>
+        <w:t xml:space="preserve">, sted </w:t>
+      </w:r>
+      <w:r>
+        <w:rPr>
+          <w:b/>
+          <w:bCs/>
+          <w:color w:val="008800"/>
+          <w:lang w:val="en-GB"/>
+        </w:rPr>
+        <w:t>ASC</w:t>
+      </w:r>
+      <w:r>
+        <w:rPr>
+          <w:color w:val="333333"/>
+          <w:lang w:val="en-GB"/>
+        </w:rPr>
+        <w:t>;</w:t>
+      </w:r>
+    </w:p>
+    <w:p>
+      <w:pPr>
+        <w:spacing w:line="360" w:lineRule="auto"/>
+        <w:rPr>
+          <w:rFonts w:ascii="Arial" w:hAnsi="Arial" w:cs="Arial"/>
+          <w:sz w:val="24"/>
+          <w:szCs w:val="24"/>
+          <w:lang w:val="en-GB"/>
+        </w:rPr>
+      </w:pPr>
+      <w:r>
+        <w:rPr>
+          <w:rFonts w:ascii="Arial" w:hAnsi="Arial" w:cs="Arial"/>
+          <w:sz w:val="24"/>
+          <w:szCs w:val="24"/>
+          <w:lang w:val="en-GB"/>
+        </w:rPr>
+        <w:drawing>
+          <wp:inline distT="0" distB="0" distL="0" distR="0" wp14:anchorId="60D45828" wp14:editId="4D46EC18">
+            <wp:extent cx="5468113" cy="1219370"/>
+            <wp:effectExtent l="0" t="0" r="0" b="0"/>
+            <wp:docPr id="1813836034" name="Bilde 1" descr="Et bilde som inneholder tekst, skjermbilde, Font&#10;&#10;Automatisk generert beskrivelse"/>
+            <wp:cNvGraphicFramePr>
+              <a:graphicFrameLocks xmlns:a="http://schemas.openxmlformats.org/drawingml/2006/main" noChangeAspect="1"/>
+            </wp:cNvGraphicFramePr>
+            <a:graphic xmlns:a="http://schemas.openxmlformats.org/drawingml/2006/main">
+              <a:graphicData uri="http://schemas.openxmlformats.org/drawingml/2006/picture">
+                <pic:pic xmlns:pic="http://schemas.openxmlformats.org/drawingml/2006/picture">
+                  <pic:nvPicPr>
+                    <pic:cNvPr id="1813836034" name="Bilde 1" descr="Et bilde som inneholder tekst, skjermbilde, Font&#10;&#10;Automatisk generert beskrivelse"/>
+                    <pic:cNvPicPr/>
+                  </pic:nvPicPr>
+                  <pic:blipFill>
+                    <a:blip r:embed="rId10"/>
+                    <a:stretch>
+                      <a:fillRect/>
+                    </a:stretch>
+                  </pic:blipFill>
+                  <pic:spPr>
+                    <a:xfrm>
+                      <a:off x="0" y="0"/>
+                      <a:ext cx="5468113" cy="1219370"/>
+                    </a:xfrm>
+                    <a:prstGeom prst="rect">
+                      <a:avLst/>
+                    </a:prstGeom>
+                  </pic:spPr>
+                </pic:pic>
+              </a:graphicData>
+            </a:graphic>
+          </wp:inline>
+        </w:drawing>
+      </w:r>
+      <w:r>
+        <w:rPr>
+          <w:rFonts w:ascii="Arial" w:hAnsi="Arial" w:cs="Arial"/>
+          <w:sz w:val="24"/>
+          <w:szCs w:val="24"/>
+          <w:lang w:val="en-GB"/>
+        </w:rPr>
+        <w:drawing>
+          <wp:inline distT="0" distB="0" distL="0" distR="0" wp14:anchorId="19CCB60F" wp14:editId="5D711C3D">
+            <wp:extent cx="3067478" cy="2476846"/>
+            <wp:effectExtent l="0" t="0" r="0" b="0"/>
+            <wp:docPr id="642410239" name="Bilde 1" descr="Et bilde som inneholder tekst, skjermbilde, Font, nummer&#10;&#10;Automatisk generert beskrivelse"/>
+            <wp:cNvGraphicFramePr>
+              <a:graphicFrameLocks xmlns:a="http://schemas.openxmlformats.org/drawingml/2006/main" noChangeAspect="1"/>
+            </wp:cNvGraphicFramePr>
+            <a:graphic xmlns:a="http://schemas.openxmlformats.org/drawingml/2006/main">
+              <a:graphicData uri="http://schemas.openxmlformats.org/drawingml/2006/picture">
+                <pic:pic xmlns:pic="http://schemas.openxmlformats.org/drawingml/2006/picture">
+                  <pic:nvPicPr>
+                    <pic:cNvPr id="642410239" name="Bilde 1" descr="Et bilde som inneholder tekst, skjermbilde, Font, nummer&#10;&#10;Automatisk generert beskrivelse"/>
+                    <pic:cNvPicPr/>
+                  </pic:nvPicPr>
+                  <pic:blipFill>
+                    <a:blip r:embed="rId11"/>
+                    <a:stretch>
+                      <a:fillRect/>
+                    </a:stretch>
+                  </pic:blipFill>
+                  <pic:spPr>
+                    <a:xfrm>
+                      <a:off x="0" y="0"/>
+                      <a:ext cx="3067478" cy="2476846"/>
+                    </a:xfrm>
+                    <a:prstGeom prst="rect">
+                      <a:avLst/>
+                    </a:prstGeom>
+                  </pic:spPr>
+                </pic:pic>
+              </a:graphicData>
+            </a:graphic>
+          </wp:inline>
+        </w:drawing>
+      </w:r>
+      <w:r>
+        <w:rPr>
+          <w:rFonts w:ascii="Arial" w:hAnsi="Arial" w:cs="Arial"/>
+          <w:sz w:val="24"/>
+          <w:szCs w:val="24"/>
+          <w:lang w:val="en-GB"/>
+        </w:rPr>
+        <w:drawing>
+          <wp:inline distT="0" distB="0" distL="0" distR="0" wp14:anchorId="38351FEC" wp14:editId="745F3A12">
+            <wp:extent cx="5760720" cy="803910"/>
+            <wp:effectExtent l="0" t="0" r="0" b="0"/>
+            <wp:docPr id="854264110" name="Bilde 1" descr="Et bilde som inneholder tekst, Font, skjermbilde, line&#10;&#10;Automatisk generert beskrivelse"/>
+            <wp:cNvGraphicFramePr>
+              <a:graphicFrameLocks xmlns:a="http://schemas.openxmlformats.org/drawingml/2006/main" noChangeAspect="1"/>
+            </wp:cNvGraphicFramePr>
+            <a:graphic xmlns:a="http://schemas.openxmlformats.org/drawingml/2006/main">
+              <a:graphicData uri="http://schemas.openxmlformats.org/drawingml/2006/picture">
+                <pic:pic xmlns:pic="http://schemas.openxmlformats.org/drawingml/2006/picture">
+                  <pic:nvPicPr>
+                    <pic:cNvPr id="854264110" name="Bilde 1" descr="Et bilde som inneholder tekst, Font, skjermbilde, line&#10;&#10;Automatisk generert beskrivelse"/>
+                    <pic:cNvPicPr/>
+                  </pic:nvPicPr>
+                  <pic:blipFill>
+                    <a:blip r:embed="rId12"/>
+                    <a:stretch>
+                      <a:fillRect/>
+                    </a:stretch>
+                  </pic:blipFill>
+                  <pic:spPr>
+                    <a:xfrm>
+                      <a:off x="0" y="0"/>
+                      <a:ext cx="5760720" cy="803910"/>
+                    </a:xfrm>
+                    <a:prstGeom prst="rect">
+                      <a:avLst/>
+                    </a:prstGeom>
+                  </pic:spPr>
+                </pic:pic>
+              </a:graphicData>
+            </a:graphic>
+          </wp:inline>
+        </w:drawing>
+      </w:r>
     </w:p>
     <w:sectPr>
       <w:pgSz w:w="11906" w:h="16838"/>
@@ -426,7 +1776,6 @@
   <w:style w:type="character" w:default="1" w:styleId="Standardskriftforavsnitt">
     <w:name w:val="Default Paragraph Font"/>
     <w:uiPriority w:val="1"/>
-    <w:semiHidden/>
     <w:unhideWhenUsed/>
   </w:style>
   <w:style w:type="table" w:default="1" w:styleId="Vanligtabell">
@@ -449,6 +1798,60 @@
     <w:uiPriority w:val="99"/>
     <w:semiHidden/>
     <w:unhideWhenUsed/>
+  </w:style>
+  <w:style w:type="paragraph" w:styleId="HTML-forhndsformatert">
+    <w:name w:val="HTML Preformatted"/>
+    <w:basedOn w:val="Normal"/>
+    <w:link w:val="HTML-forhndsformatertTegn"/>
+    <w:uiPriority w:val="99"/>
+    <w:semiHidden/>
+    <w:unhideWhenUsed/>
+    <w:rsid w:val="00A713AD"/>
+    <w:pPr>
+      <w:tabs>
+        <w:tab w:val="left" w:pos="916"/>
+        <w:tab w:val="left" w:pos="1832"/>
+        <w:tab w:val="left" w:pos="2748"/>
+        <w:tab w:val="left" w:pos="3664"/>
+        <w:tab w:val="left" w:pos="4580"/>
+        <w:tab w:val="left" w:pos="5496"/>
+        <w:tab w:val="left" w:pos="6412"/>
+        <w:tab w:val="left" w:pos="7328"/>
+        <w:tab w:val="left" w:pos="8244"/>
+        <w:tab w:val="left" w:pos="9160"/>
+        <w:tab w:val="left" w:pos="10076"/>
+        <w:tab w:val="left" w:pos="10992"/>
+        <w:tab w:val="left" w:pos="11908"/>
+        <w:tab w:val="left" w:pos="12824"/>
+        <w:tab w:val="left" w:pos="13740"/>
+        <w:tab w:val="left" w:pos="14656"/>
+      </w:tabs>
+      <w:spacing w:after="0" w:line="240" w:lineRule="auto"/>
+    </w:pPr>
+    <w:rPr>
+      <w:rFonts w:ascii="Courier New" w:eastAsia="Times New Roman" w:hAnsi="Courier New" w:cs="Courier New"/>
+      <w:kern w:val="0"/>
+      <w:sz w:val="20"/>
+      <w:szCs w:val="20"/>
+      <w:lang w:eastAsia="nb-NO"/>
+      <w14:ligatures w14:val="none"/>
+    </w:rPr>
+  </w:style>
+  <w:style w:type="character" w:customStyle="1" w:styleId="HTML-forhndsformatertTegn">
+    <w:name w:val="HTML-forhåndsformatert Tegn"/>
+    <w:basedOn w:val="Standardskriftforavsnitt"/>
+    <w:link w:val="HTML-forhndsformatert"/>
+    <w:uiPriority w:val="99"/>
+    <w:semiHidden/>
+    <w:rsid w:val="00A713AD"/>
+    <w:rPr>
+      <w:rFonts w:ascii="Courier New" w:eastAsia="Times New Roman" w:hAnsi="Courier New" w:cs="Courier New"/>
+      <w:kern w:val="0"/>
+      <w:sz w:val="20"/>
+      <w:szCs w:val="20"/>
+      <w:lang w:eastAsia="nb-NO"/>
+      <w14:ligatures w14:val="none"/>
+    </w:rPr>
   </w:style>
 </w:styles>
 </file>

</xml_diff>